<commit_message>
Updated Lecture 10 and Lab 9
</commit_message>
<xml_diff>
--- a/Labs/LabMoreAI.docx
+++ b/Labs/LabMoreAI.docx
@@ -150,12 +150,14 @@
           <w:bdr w:val="none" w:sz="0" w:space="0" w:color="auto" w:frame="1"/>
         </w:rPr>
       </w:pPr>
+      <w:proofErr w:type="spellStart"/>
       <w:r>
         <w:rPr>
           <w:bdr w:val="none" w:sz="0" w:space="0" w:color="auto" w:frame="1"/>
         </w:rPr>
         <w:t>Boto</w:t>
       </w:r>
+      <w:proofErr w:type="spellEnd"/>
     </w:p>
     <w:p/>
     <w:p>
@@ -394,19 +396,21 @@
         <w:pStyle w:val="Heading2"/>
       </w:pPr>
       <w:r>
-        <w:t>[Step 3</w:t>
-      </w:r>
-      <w:r>
-        <w:t xml:space="preserve">] </w:t>
-      </w:r>
-      <w:r>
-        <w:t>Create a custom slot type</w:t>
-      </w:r>
-    </w:p>
-    <w:p/>
-    <w:p>
-      <w:r>
-        <w:t>Using the AWS CLI, create a custom slot type using the following json file</w:t>
+        <w:t>[Step 3] Create a custom slot type</w:t>
+      </w:r>
+    </w:p>
+    <w:p/>
+    <w:p>
+      <w:r>
+        <w:t xml:space="preserve">Using the AWS CLI, create a custom slot type using the following </w:t>
+      </w:r>
+      <w:proofErr w:type="spellStart"/>
+      <w:r>
+        <w:t>json</w:t>
+      </w:r>
+      <w:proofErr w:type="spellEnd"/>
+      <w:r>
+        <w:t xml:space="preserve"> file</w:t>
       </w:r>
     </w:p>
     <w:p/>
@@ -423,7 +427,15 @@
         <w:pStyle w:val="Code"/>
       </w:pPr>
       <w:r>
-        <w:t xml:space="preserve">    "enumerationValues": [</w:t>
+        <w:t xml:space="preserve">    "</w:t>
+      </w:r>
+      <w:proofErr w:type="spellStart"/>
+      <w:r>
+        <w:t>enumerationValues</w:t>
+      </w:r>
+      <w:proofErr w:type="spellEnd"/>
+      <w:r>
+        <w:t>": [</w:t>
       </w:r>
     </w:p>
     <w:p>
@@ -511,7 +523,15 @@
         <w:pStyle w:val="Code"/>
       </w:pPr>
       <w:r>
-        <w:t xml:space="preserve">    "name": "FlowerTypes",</w:t>
+        <w:t xml:space="preserve">    "name": "</w:t>
+      </w:r>
+      <w:proofErr w:type="spellStart"/>
+      <w:r>
+        <w:t>FlowerTypes</w:t>
+      </w:r>
+      <w:proofErr w:type="spellEnd"/>
+      <w:r>
+        <w:t>",</w:t>
       </w:r>
     </w:p>
     <w:p>
@@ -545,32 +565,69 @@
       <w:pPr>
         <w:pStyle w:val="Code"/>
       </w:pPr>
-      <w:r>
-        <w:t>aws lex-models put-slot-type \</w:t>
-      </w:r>
-    </w:p>
-    <w:p>
-      <w:pPr>
-        <w:pStyle w:val="Code"/>
-      </w:pPr>
-      <w:r>
-        <w:t xml:space="preserve">    --region region \</w:t>
-      </w:r>
-    </w:p>
-    <w:p>
-      <w:pPr>
-        <w:pStyle w:val="Code"/>
-      </w:pPr>
-      <w:r>
-        <w:t xml:space="preserve">    --name FlowerTypes \</w:t>
-      </w:r>
-    </w:p>
-    <w:p>
-      <w:pPr>
-        <w:pStyle w:val="Code"/>
-      </w:pPr>
-      <w:r>
-        <w:t xml:space="preserve">    --cli-input-json file://FlowerTypes.json</w:t>
+      <w:proofErr w:type="spellStart"/>
+      <w:r>
+        <w:t>aws</w:t>
+      </w:r>
+      <w:proofErr w:type="spellEnd"/>
+      <w:r>
+        <w:t xml:space="preserve"> </w:t>
+      </w:r>
+      <w:proofErr w:type="spellStart"/>
+      <w:r>
+        <w:t>lex</w:t>
+      </w:r>
+      <w:proofErr w:type="spellEnd"/>
+      <w:r>
+        <w:t>-models put-slot-type \</w:t>
+      </w:r>
+    </w:p>
+    <w:p>
+      <w:pPr>
+        <w:pStyle w:val="Code"/>
+      </w:pPr>
+      <w:r>
+        <w:t xml:space="preserve">    --region </w:t>
+      </w:r>
+      <w:proofErr w:type="spellStart"/>
+      <w:r>
+        <w:t>region</w:t>
+      </w:r>
+      <w:proofErr w:type="spellEnd"/>
+      <w:r>
+        <w:t xml:space="preserve"> \</w:t>
+      </w:r>
+    </w:p>
+    <w:p>
+      <w:pPr>
+        <w:pStyle w:val="Code"/>
+      </w:pPr>
+      <w:r>
+        <w:t xml:space="preserve">    --name </w:t>
+      </w:r>
+      <w:proofErr w:type="spellStart"/>
+      <w:r>
+        <w:t>FlowerTypes</w:t>
+      </w:r>
+      <w:proofErr w:type="spellEnd"/>
+      <w:r>
+        <w:t xml:space="preserve"> \</w:t>
+      </w:r>
+    </w:p>
+    <w:p>
+      <w:pPr>
+        <w:pStyle w:val="Code"/>
+      </w:pPr>
+      <w:r>
+        <w:t xml:space="preserve">    --cli-input-</w:t>
+      </w:r>
+      <w:proofErr w:type="spellStart"/>
+      <w:r>
+        <w:t>json</w:t>
+      </w:r>
+      <w:proofErr w:type="spellEnd"/>
+      <w:r>
+        <w:t xml:space="preserve"> file://FlowerTypes.json</w:t>
       </w:r>
     </w:p>
     <w:p/>
@@ -579,22 +636,21 @@
         <w:pStyle w:val="Heading2"/>
       </w:pPr>
       <w:r>
-        <w:t xml:space="preserve">[Step 3] Create </w:t>
-      </w:r>
-      <w:r>
-        <w:t>an intent</w:t>
-      </w:r>
-    </w:p>
-    <w:p/>
-    <w:p>
-      <w:r>
-        <w:t xml:space="preserve">Using the AWS CLI, </w:t>
-      </w:r>
-      <w:r>
-        <w:t xml:space="preserve">create the intent </w:t>
-      </w:r>
-      <w:r>
-        <w:t>using the following json file</w:t>
+        <w:t>[Step 3] Create an intent</w:t>
+      </w:r>
+    </w:p>
+    <w:p/>
+    <w:p>
+      <w:r>
+        <w:t xml:space="preserve">Using the AWS CLI, create the intent using the following </w:t>
+      </w:r>
+      <w:proofErr w:type="spellStart"/>
+      <w:r>
+        <w:t>json</w:t>
+      </w:r>
+      <w:proofErr w:type="spellEnd"/>
+      <w:r>
+        <w:t xml:space="preserve"> file</w:t>
       </w:r>
     </w:p>
     <w:p/>
@@ -611,15 +667,31 @@
         <w:pStyle w:val="Code"/>
       </w:pPr>
       <w:r>
-        <w:t xml:space="preserve">    "confirmationPrompt": {</w:t>
-      </w:r>
-    </w:p>
-    <w:p>
-      <w:pPr>
-        <w:pStyle w:val="Code"/>
-      </w:pPr>
-      <w:r>
-        <w:t xml:space="preserve">        "maxAttempts": 2,</w:t>
+        <w:t xml:space="preserve">    "</w:t>
+      </w:r>
+      <w:proofErr w:type="spellStart"/>
+      <w:r>
+        <w:t>confirmationPrompt</w:t>
+      </w:r>
+      <w:proofErr w:type="spellEnd"/>
+      <w:r>
+        <w:t>": {</w:t>
+      </w:r>
+    </w:p>
+    <w:p>
+      <w:pPr>
+        <w:pStyle w:val="Code"/>
+      </w:pPr>
+      <w:r>
+        <w:t xml:space="preserve">        "</w:t>
+      </w:r>
+      <w:proofErr w:type="spellStart"/>
+      <w:r>
+        <w:t>maxAttempts</w:t>
+      </w:r>
+      <w:proofErr w:type="spellEnd"/>
+      <w:r>
+        <w:t>": 2,</w:t>
       </w:r>
     </w:p>
     <w:p>
@@ -643,15 +715,55 @@
         <w:pStyle w:val="Code"/>
       </w:pPr>
       <w:r>
-        <w:t xml:space="preserve">                "content": "Okay, your {FlowerType} will be ready for pickup by {PickupTime} on {PickupDate}.  Does this sound okay?",</w:t>
-      </w:r>
-    </w:p>
-    <w:p>
-      <w:pPr>
-        <w:pStyle w:val="Code"/>
-      </w:pPr>
-      <w:r>
-        <w:t xml:space="preserve">                "contentType": "PlainText"</w:t>
+        <w:t xml:space="preserve">                "content": "Okay, your {</w:t>
+      </w:r>
+      <w:proofErr w:type="spellStart"/>
+      <w:r>
+        <w:t>FlowerType</w:t>
+      </w:r>
+      <w:proofErr w:type="spellEnd"/>
+      <w:r>
+        <w:t>} will be ready for pickup by {</w:t>
+      </w:r>
+      <w:proofErr w:type="spellStart"/>
+      <w:r>
+        <w:t>PickupTime</w:t>
+      </w:r>
+      <w:proofErr w:type="spellEnd"/>
+      <w:r>
+        <w:t>} on {</w:t>
+      </w:r>
+      <w:proofErr w:type="spellStart"/>
+      <w:r>
+        <w:t>PickupDate</w:t>
+      </w:r>
+      <w:proofErr w:type="spellEnd"/>
+      <w:r>
+        <w:t>}.  Does this sound okay?",</w:t>
+      </w:r>
+    </w:p>
+    <w:p>
+      <w:pPr>
+        <w:pStyle w:val="Code"/>
+      </w:pPr>
+      <w:r>
+        <w:t xml:space="preserve">                "</w:t>
+      </w:r>
+      <w:proofErr w:type="spellStart"/>
+      <w:r>
+        <w:t>contentType</w:t>
+      </w:r>
+      <w:proofErr w:type="spellEnd"/>
+      <w:r>
+        <w:t>": "</w:t>
+      </w:r>
+      <w:proofErr w:type="spellStart"/>
+      <w:r>
+        <w:t>PlainText</w:t>
+      </w:r>
+      <w:proofErr w:type="spellEnd"/>
+      <w:r>
+        <w:t>"</w:t>
       </w:r>
     </w:p>
     <w:p>
@@ -683,15 +795,31 @@
         <w:pStyle w:val="Code"/>
       </w:pPr>
       <w:r>
-        <w:t xml:space="preserve">    "name": "OrderFlowers",</w:t>
-      </w:r>
-    </w:p>
-    <w:p>
-      <w:pPr>
-        <w:pStyle w:val="Code"/>
-      </w:pPr>
-      <w:r>
-        <w:t xml:space="preserve">    "rejectionStatement": {</w:t>
+        <w:t xml:space="preserve">    "name": "</w:t>
+      </w:r>
+      <w:proofErr w:type="spellStart"/>
+      <w:r>
+        <w:t>OrderFlowers</w:t>
+      </w:r>
+      <w:proofErr w:type="spellEnd"/>
+      <w:r>
+        <w:t>",</w:t>
+      </w:r>
+    </w:p>
+    <w:p>
+      <w:pPr>
+        <w:pStyle w:val="Code"/>
+      </w:pPr>
+      <w:r>
+        <w:t xml:space="preserve">    "</w:t>
+      </w:r>
+      <w:proofErr w:type="spellStart"/>
+      <w:r>
+        <w:t>rejectionStatement</w:t>
+      </w:r>
+      <w:proofErr w:type="spellEnd"/>
+      <w:r>
+        <w:t>": {</w:t>
       </w:r>
     </w:p>
     <w:p>
@@ -723,7 +851,23 @@
         <w:pStyle w:val="Code"/>
       </w:pPr>
       <w:r>
-        <w:t xml:space="preserve">                "contentType": "PlainText"</w:t>
+        <w:t xml:space="preserve">                "</w:t>
+      </w:r>
+      <w:proofErr w:type="spellStart"/>
+      <w:r>
+        <w:t>contentType</w:t>
+      </w:r>
+      <w:proofErr w:type="spellEnd"/>
+      <w:r>
+        <w:t>": "</w:t>
+      </w:r>
+      <w:proofErr w:type="spellStart"/>
+      <w:r>
+        <w:t>PlainText</w:t>
+      </w:r>
+      <w:proofErr w:type="spellEnd"/>
+      <w:r>
+        <w:t>"</w:t>
       </w:r>
     </w:p>
     <w:p>
@@ -755,7 +899,15 @@
         <w:pStyle w:val="Code"/>
       </w:pPr>
       <w:r>
-        <w:t xml:space="preserve">    "sampleUtterances": [</w:t>
+        <w:t xml:space="preserve">    "</w:t>
+      </w:r>
+      <w:proofErr w:type="spellStart"/>
+      <w:r>
+        <w:t>sampleUtterances</w:t>
+      </w:r>
+      <w:proofErr w:type="spellEnd"/>
+      <w:r>
+        <w:t>": [</w:t>
       </w:r>
     </w:p>
     <w:p>
@@ -803,39 +955,87 @@
         <w:pStyle w:val="Code"/>
       </w:pPr>
       <w:r>
-        <w:t xml:space="preserve">            "slotType": "FlowerTypes",</w:t>
-      </w:r>
-    </w:p>
-    <w:p>
-      <w:pPr>
-        <w:pStyle w:val="Code"/>
-      </w:pPr>
-      <w:r>
-        <w:t xml:space="preserve">            "name": "FlowerType",</w:t>
-      </w:r>
-    </w:p>
-    <w:p>
-      <w:pPr>
-        <w:pStyle w:val="Code"/>
-      </w:pPr>
-      <w:r>
-        <w:t xml:space="preserve">            "slotConstraint": "Required",</w:t>
-      </w:r>
-    </w:p>
-    <w:p>
-      <w:pPr>
-        <w:pStyle w:val="Code"/>
-      </w:pPr>
-      <w:r>
-        <w:t xml:space="preserve">            "valueElicitationPrompt": {</w:t>
-      </w:r>
-    </w:p>
-    <w:p>
-      <w:pPr>
-        <w:pStyle w:val="Code"/>
-      </w:pPr>
-      <w:r>
-        <w:t xml:space="preserve">                "maxAttempts": 2,</w:t>
+        <w:t xml:space="preserve">            "</w:t>
+      </w:r>
+      <w:proofErr w:type="spellStart"/>
+      <w:r>
+        <w:t>slotType</w:t>
+      </w:r>
+      <w:proofErr w:type="spellEnd"/>
+      <w:r>
+        <w:t>": "</w:t>
+      </w:r>
+      <w:proofErr w:type="spellStart"/>
+      <w:r>
+        <w:t>FlowerTypes</w:t>
+      </w:r>
+      <w:proofErr w:type="spellEnd"/>
+      <w:r>
+        <w:t>",</w:t>
+      </w:r>
+    </w:p>
+    <w:p>
+      <w:pPr>
+        <w:pStyle w:val="Code"/>
+      </w:pPr>
+      <w:r>
+        <w:t xml:space="preserve">            "name": "</w:t>
+      </w:r>
+      <w:proofErr w:type="spellStart"/>
+      <w:r>
+        <w:t>FlowerType</w:t>
+      </w:r>
+      <w:proofErr w:type="spellEnd"/>
+      <w:r>
+        <w:t>",</w:t>
+      </w:r>
+    </w:p>
+    <w:p>
+      <w:pPr>
+        <w:pStyle w:val="Code"/>
+      </w:pPr>
+      <w:r>
+        <w:t xml:space="preserve">            "</w:t>
+      </w:r>
+      <w:proofErr w:type="spellStart"/>
+      <w:r>
+        <w:t>slotConstraint</w:t>
+      </w:r>
+      <w:proofErr w:type="spellEnd"/>
+      <w:r>
+        <w:t>": "Required",</w:t>
+      </w:r>
+    </w:p>
+    <w:p>
+      <w:pPr>
+        <w:pStyle w:val="Code"/>
+      </w:pPr>
+      <w:r>
+        <w:t xml:space="preserve">            "</w:t>
+      </w:r>
+      <w:proofErr w:type="spellStart"/>
+      <w:r>
+        <w:t>valueElicitationPrompt</w:t>
+      </w:r>
+      <w:proofErr w:type="spellEnd"/>
+      <w:r>
+        <w:t>": {</w:t>
+      </w:r>
+    </w:p>
+    <w:p>
+      <w:pPr>
+        <w:pStyle w:val="Code"/>
+      </w:pPr>
+      <w:r>
+        <w:t xml:space="preserve">                "</w:t>
+      </w:r>
+      <w:proofErr w:type="spellStart"/>
+      <w:r>
+        <w:t>maxAttempts</w:t>
+      </w:r>
+      <w:proofErr w:type="spellEnd"/>
+      <w:r>
+        <w:t>": 2,</w:t>
       </w:r>
     </w:p>
     <w:p>
@@ -867,7 +1067,23 @@
         <w:pStyle w:val="Code"/>
       </w:pPr>
       <w:r>
-        <w:t xml:space="preserve">                        "contentType": "PlainText"</w:t>
+        <w:t xml:space="preserve">                        "</w:t>
+      </w:r>
+      <w:proofErr w:type="spellStart"/>
+      <w:r>
+        <w:t>contentType</w:t>
+      </w:r>
+      <w:proofErr w:type="spellEnd"/>
+      <w:r>
+        <w:t>": "</w:t>
+      </w:r>
+      <w:proofErr w:type="spellStart"/>
+      <w:r>
+        <w:t>PlainText</w:t>
+      </w:r>
+      <w:proofErr w:type="spellEnd"/>
+      <w:r>
+        <w:t>"</w:t>
       </w:r>
     </w:p>
     <w:p>
@@ -907,23 +1123,47 @@
         <w:pStyle w:val="Code"/>
       </w:pPr>
       <w:r>
-        <w:t xml:space="preserve">            "slotTypeVersion": "$LATEST",</w:t>
-      </w:r>
-    </w:p>
-    <w:p>
-      <w:pPr>
-        <w:pStyle w:val="Code"/>
-      </w:pPr>
-      <w:r>
-        <w:t xml:space="preserve">            "sampleUtterances": [</w:t>
-      </w:r>
-    </w:p>
-    <w:p>
-      <w:pPr>
-        <w:pStyle w:val="Code"/>
-      </w:pPr>
-      <w:r>
-        <w:t xml:space="preserve">                "I would like to order {FlowerType}"</w:t>
+        <w:t xml:space="preserve">            "</w:t>
+      </w:r>
+      <w:proofErr w:type="spellStart"/>
+      <w:r>
+        <w:t>slotTypeVersion</w:t>
+      </w:r>
+      <w:proofErr w:type="spellEnd"/>
+      <w:r>
+        <w:t>": "$LATEST",</w:t>
+      </w:r>
+    </w:p>
+    <w:p>
+      <w:pPr>
+        <w:pStyle w:val="Code"/>
+      </w:pPr>
+      <w:r>
+        <w:t xml:space="preserve">            "</w:t>
+      </w:r>
+      <w:proofErr w:type="spellStart"/>
+      <w:r>
+        <w:t>sampleUtterances</w:t>
+      </w:r>
+      <w:proofErr w:type="spellEnd"/>
+      <w:r>
+        <w:t>": [</w:t>
+      </w:r>
+    </w:p>
+    <w:p>
+      <w:pPr>
+        <w:pStyle w:val="Code"/>
+      </w:pPr>
+      <w:r>
+        <w:t xml:space="preserve">                "I would like to order {</w:t>
+      </w:r>
+      <w:proofErr w:type="spellStart"/>
+      <w:r>
+        <w:t>FlowerType</w:t>
+      </w:r>
+      <w:proofErr w:type="spellEnd"/>
+      <w:r>
+        <w:t>}"</w:t>
       </w:r>
     </w:p>
     <w:p>
@@ -963,7 +1203,15 @@
         <w:pStyle w:val="Code"/>
       </w:pPr>
       <w:r>
-        <w:t xml:space="preserve">            "slotType": "AMAZON.DATE",</w:t>
+        <w:t xml:space="preserve">            "</w:t>
+      </w:r>
+      <w:proofErr w:type="spellStart"/>
+      <w:r>
+        <w:t>slotType</w:t>
+      </w:r>
+      <w:proofErr w:type="spellEnd"/>
+      <w:r>
+        <w:t>": "AMAZON.DATE",</w:t>
       </w:r>
     </w:p>
     <w:p>
@@ -972,31 +1220,63 @@
       </w:pPr>
       <w:r>
         <w:lastRenderedPageBreak/>
-        <w:t xml:space="preserve">            "name": "PickupDate",</w:t>
-      </w:r>
-    </w:p>
-    <w:p>
-      <w:pPr>
-        <w:pStyle w:val="Code"/>
-      </w:pPr>
-      <w:r>
-        <w:t xml:space="preserve">            "slotConstraint": "Required",</w:t>
-      </w:r>
-    </w:p>
-    <w:p>
-      <w:pPr>
-        <w:pStyle w:val="Code"/>
-      </w:pPr>
-      <w:r>
-        <w:t xml:space="preserve">            "valueElicitationPrompt": {</w:t>
-      </w:r>
-    </w:p>
-    <w:p>
-      <w:pPr>
-        <w:pStyle w:val="Code"/>
-      </w:pPr>
-      <w:r>
-        <w:t xml:space="preserve">                "maxAttempts": 2,</w:t>
+        <w:t xml:space="preserve">            "name": "</w:t>
+      </w:r>
+      <w:proofErr w:type="spellStart"/>
+      <w:r>
+        <w:t>PickupDate</w:t>
+      </w:r>
+      <w:proofErr w:type="spellEnd"/>
+      <w:r>
+        <w:t>",</w:t>
+      </w:r>
+    </w:p>
+    <w:p>
+      <w:pPr>
+        <w:pStyle w:val="Code"/>
+      </w:pPr>
+      <w:r>
+        <w:t xml:space="preserve">            "</w:t>
+      </w:r>
+      <w:proofErr w:type="spellStart"/>
+      <w:r>
+        <w:t>slotConstraint</w:t>
+      </w:r>
+      <w:proofErr w:type="spellEnd"/>
+      <w:r>
+        <w:t>": "Required",</w:t>
+      </w:r>
+    </w:p>
+    <w:p>
+      <w:pPr>
+        <w:pStyle w:val="Code"/>
+      </w:pPr>
+      <w:r>
+        <w:t xml:space="preserve">            "</w:t>
+      </w:r>
+      <w:proofErr w:type="spellStart"/>
+      <w:r>
+        <w:t>valueElicitationPrompt</w:t>
+      </w:r>
+      <w:proofErr w:type="spellEnd"/>
+      <w:r>
+        <w:t>": {</w:t>
+      </w:r>
+    </w:p>
+    <w:p>
+      <w:pPr>
+        <w:pStyle w:val="Code"/>
+      </w:pPr>
+      <w:r>
+        <w:t xml:space="preserve">                "</w:t>
+      </w:r>
+      <w:proofErr w:type="spellStart"/>
+      <w:r>
+        <w:t>maxAttempts</w:t>
+      </w:r>
+      <w:proofErr w:type="spellEnd"/>
+      <w:r>
+        <w:t>": 2,</w:t>
       </w:r>
     </w:p>
     <w:p>
@@ -1020,15 +1300,39 @@
         <w:pStyle w:val="Code"/>
       </w:pPr>
       <w:r>
-        <w:t xml:space="preserve">                        "content": "What day do you want the {FlowerType} to be picked up?",</w:t>
-      </w:r>
-    </w:p>
-    <w:p>
-      <w:pPr>
-        <w:pStyle w:val="Code"/>
-      </w:pPr>
-      <w:r>
-        <w:t xml:space="preserve">                        "contentType": "PlainText"</w:t>
+        <w:t xml:space="preserve">                        "content": "What day do you want the {</w:t>
+      </w:r>
+      <w:proofErr w:type="spellStart"/>
+      <w:r>
+        <w:t>FlowerType</w:t>
+      </w:r>
+      <w:proofErr w:type="spellEnd"/>
+      <w:r>
+        <w:t>} to be picked up?",</w:t>
+      </w:r>
+    </w:p>
+    <w:p>
+      <w:pPr>
+        <w:pStyle w:val="Code"/>
+      </w:pPr>
+      <w:r>
+        <w:t xml:space="preserve">                        "</w:t>
+      </w:r>
+      <w:proofErr w:type="spellStart"/>
+      <w:r>
+        <w:t>contentType</w:t>
+      </w:r>
+      <w:proofErr w:type="spellEnd"/>
+      <w:r>
+        <w:t>": "</w:t>
+      </w:r>
+      <w:proofErr w:type="spellStart"/>
+      <w:r>
+        <w:t>PlainText</w:t>
+      </w:r>
+      <w:proofErr w:type="spellEnd"/>
+      <w:r>
+        <w:t>"</w:t>
       </w:r>
     </w:p>
     <w:p>
@@ -1092,39 +1396,79 @@
         <w:pStyle w:val="Code"/>
       </w:pPr>
       <w:r>
-        <w:t xml:space="preserve">            "slotType": "AMAZON.TIME",</w:t>
-      </w:r>
-    </w:p>
-    <w:p>
-      <w:pPr>
-        <w:pStyle w:val="Code"/>
-      </w:pPr>
-      <w:r>
-        <w:t xml:space="preserve">            "name": "PickupTime",</w:t>
-      </w:r>
-    </w:p>
-    <w:p>
-      <w:pPr>
-        <w:pStyle w:val="Code"/>
-      </w:pPr>
-      <w:r>
-        <w:t xml:space="preserve">            "slotConstraint": "Required",</w:t>
-      </w:r>
-    </w:p>
-    <w:p>
-      <w:pPr>
-        <w:pStyle w:val="Code"/>
-      </w:pPr>
-      <w:r>
-        <w:t xml:space="preserve">            "valueElicitationPrompt": {</w:t>
-      </w:r>
-    </w:p>
-    <w:p>
-      <w:pPr>
-        <w:pStyle w:val="Code"/>
-      </w:pPr>
-      <w:r>
-        <w:t xml:space="preserve">                "maxAttempts": 2,</w:t>
+        <w:t xml:space="preserve">            "</w:t>
+      </w:r>
+      <w:proofErr w:type="spellStart"/>
+      <w:r>
+        <w:t>slotType</w:t>
+      </w:r>
+      <w:proofErr w:type="spellEnd"/>
+      <w:r>
+        <w:t>": "AMAZON.TIME",</w:t>
+      </w:r>
+    </w:p>
+    <w:p>
+      <w:pPr>
+        <w:pStyle w:val="Code"/>
+      </w:pPr>
+      <w:r>
+        <w:t xml:space="preserve">            "name": "</w:t>
+      </w:r>
+      <w:proofErr w:type="spellStart"/>
+      <w:r>
+        <w:t>PickupTime</w:t>
+      </w:r>
+      <w:proofErr w:type="spellEnd"/>
+      <w:r>
+        <w:t>",</w:t>
+      </w:r>
+    </w:p>
+    <w:p>
+      <w:pPr>
+        <w:pStyle w:val="Code"/>
+      </w:pPr>
+      <w:r>
+        <w:t xml:space="preserve">            "</w:t>
+      </w:r>
+      <w:proofErr w:type="spellStart"/>
+      <w:r>
+        <w:t>slotConstraint</w:t>
+      </w:r>
+      <w:proofErr w:type="spellEnd"/>
+      <w:r>
+        <w:t>": "Required",</w:t>
+      </w:r>
+    </w:p>
+    <w:p>
+      <w:pPr>
+        <w:pStyle w:val="Code"/>
+      </w:pPr>
+      <w:r>
+        <w:t xml:space="preserve">            "</w:t>
+      </w:r>
+      <w:proofErr w:type="spellStart"/>
+      <w:r>
+        <w:t>valueElicitationPrompt</w:t>
+      </w:r>
+      <w:proofErr w:type="spellEnd"/>
+      <w:r>
+        <w:t>": {</w:t>
+      </w:r>
+    </w:p>
+    <w:p>
+      <w:pPr>
+        <w:pStyle w:val="Code"/>
+      </w:pPr>
+      <w:r>
+        <w:t xml:space="preserve">                "</w:t>
+      </w:r>
+      <w:proofErr w:type="spellStart"/>
+      <w:r>
+        <w:t>maxAttempts</w:t>
+      </w:r>
+      <w:proofErr w:type="spellEnd"/>
+      <w:r>
+        <w:t>": 2,</w:t>
       </w:r>
     </w:p>
     <w:p>
@@ -1148,15 +1492,47 @@
         <w:pStyle w:val="Code"/>
       </w:pPr>
       <w:r>
-        <w:t xml:space="preserve">                        "content": "Pick up the {FlowerType} at what time on {PickupDate}?",</w:t>
-      </w:r>
-    </w:p>
-    <w:p>
-      <w:pPr>
-        <w:pStyle w:val="Code"/>
-      </w:pPr>
-      <w:r>
-        <w:t xml:space="preserve">                        "contentType": "PlainText"</w:t>
+        <w:t xml:space="preserve">                        "content": "Pick up the {</w:t>
+      </w:r>
+      <w:proofErr w:type="spellStart"/>
+      <w:r>
+        <w:t>FlowerType</w:t>
+      </w:r>
+      <w:proofErr w:type="spellEnd"/>
+      <w:r>
+        <w:t>} at what time on {</w:t>
+      </w:r>
+      <w:proofErr w:type="spellStart"/>
+      <w:r>
+        <w:t>PickupDate</w:t>
+      </w:r>
+      <w:proofErr w:type="spellEnd"/>
+      <w:r>
+        <w:t>}?",</w:t>
+      </w:r>
+    </w:p>
+    <w:p>
+      <w:pPr>
+        <w:pStyle w:val="Code"/>
+      </w:pPr>
+      <w:r>
+        <w:t xml:space="preserve">                        "</w:t>
+      </w:r>
+      <w:proofErr w:type="spellStart"/>
+      <w:r>
+        <w:t>contentType</w:t>
+      </w:r>
+      <w:proofErr w:type="spellEnd"/>
+      <w:r>
+        <w:t>": "</w:t>
+      </w:r>
+      <w:proofErr w:type="spellStart"/>
+      <w:r>
+        <w:t>PlainText</w:t>
+      </w:r>
+      <w:proofErr w:type="spellEnd"/>
+      <w:r>
+        <w:t>"</w:t>
       </w:r>
     </w:p>
     <w:p>
@@ -1220,15 +1596,31 @@
         <w:pStyle w:val="Code"/>
       </w:pPr>
       <w:r>
-        <w:t xml:space="preserve">    "fulfillmentActivity": {</w:t>
-      </w:r>
-    </w:p>
-    <w:p>
-      <w:pPr>
-        <w:pStyle w:val="Code"/>
-      </w:pPr>
-      <w:r>
-        <w:t xml:space="preserve">        "type": "ReturnIntent"</w:t>
+        <w:t xml:space="preserve">    "</w:t>
+      </w:r>
+      <w:proofErr w:type="spellStart"/>
+      <w:r>
+        <w:t>fulfillmentActivity</w:t>
+      </w:r>
+      <w:proofErr w:type="spellEnd"/>
+      <w:r>
+        <w:t>": {</w:t>
+      </w:r>
+    </w:p>
+    <w:p>
+      <w:pPr>
+        <w:pStyle w:val="Code"/>
+      </w:pPr>
+      <w:r>
+        <w:t xml:space="preserve">        "type": "</w:t>
+      </w:r>
+      <w:proofErr w:type="spellStart"/>
+      <w:r>
+        <w:t>ReturnIntent</w:t>
+      </w:r>
+      <w:proofErr w:type="spellEnd"/>
+      <w:r>
+        <w:t>"</w:t>
       </w:r>
     </w:p>
     <w:p>
@@ -1244,7 +1636,15 @@
         <w:pStyle w:val="Code"/>
       </w:pPr>
       <w:r>
-        <w:t xml:space="preserve">    "description": "Intent to order a bouquet of flowers for pick up"</w:t>
+        <w:t xml:space="preserve">    "description": "Intent to order a bouquet of flowers for </w:t>
+      </w:r>
+      <w:proofErr w:type="spellStart"/>
+      <w:r>
+        <w:t>pick up</w:t>
+      </w:r>
+      <w:proofErr w:type="spellEnd"/>
+      <w:r>
+        <w:t>"</w:t>
       </w:r>
     </w:p>
     <w:p>
@@ -1267,32 +1667,69 @@
       <w:pPr>
         <w:pStyle w:val="Code"/>
       </w:pPr>
-      <w:r>
-        <w:t>aws lex-models put-intent \</w:t>
-      </w:r>
-    </w:p>
-    <w:p>
-      <w:pPr>
-        <w:pStyle w:val="Code"/>
-      </w:pPr>
-      <w:r>
-        <w:t xml:space="preserve">   --region region \</w:t>
-      </w:r>
-    </w:p>
-    <w:p>
-      <w:pPr>
-        <w:pStyle w:val="Code"/>
-      </w:pPr>
-      <w:r>
-        <w:t xml:space="preserve">   --name OrderFlowers \</w:t>
-      </w:r>
-    </w:p>
-    <w:p>
-      <w:pPr>
-        <w:pStyle w:val="Code"/>
-      </w:pPr>
-      <w:r>
-        <w:t xml:space="preserve">   --cli-input-json file://OrderFlowers.json</w:t>
+      <w:proofErr w:type="spellStart"/>
+      <w:r>
+        <w:t>aws</w:t>
+      </w:r>
+      <w:proofErr w:type="spellEnd"/>
+      <w:r>
+        <w:t xml:space="preserve"> </w:t>
+      </w:r>
+      <w:proofErr w:type="spellStart"/>
+      <w:r>
+        <w:t>lex</w:t>
+      </w:r>
+      <w:proofErr w:type="spellEnd"/>
+      <w:r>
+        <w:t>-models put-intent \</w:t>
+      </w:r>
+    </w:p>
+    <w:p>
+      <w:pPr>
+        <w:pStyle w:val="Code"/>
+      </w:pPr>
+      <w:r>
+        <w:t xml:space="preserve">   --region </w:t>
+      </w:r>
+      <w:proofErr w:type="spellStart"/>
+      <w:r>
+        <w:t>region</w:t>
+      </w:r>
+      <w:proofErr w:type="spellEnd"/>
+      <w:r>
+        <w:t xml:space="preserve"> \</w:t>
+      </w:r>
+    </w:p>
+    <w:p>
+      <w:pPr>
+        <w:pStyle w:val="Code"/>
+      </w:pPr>
+      <w:r>
+        <w:t xml:space="preserve">   --name </w:t>
+      </w:r>
+      <w:proofErr w:type="spellStart"/>
+      <w:r>
+        <w:t>OrderFlowers</w:t>
+      </w:r>
+      <w:proofErr w:type="spellEnd"/>
+      <w:r>
+        <w:t xml:space="preserve"> \</w:t>
+      </w:r>
+    </w:p>
+    <w:p>
+      <w:pPr>
+        <w:pStyle w:val="Code"/>
+      </w:pPr>
+      <w:r>
+        <w:t xml:space="preserve">   --cli-input-</w:t>
+      </w:r>
+      <w:proofErr w:type="spellStart"/>
+      <w:r>
+        <w:t>json</w:t>
+      </w:r>
+      <w:proofErr w:type="spellEnd"/>
+      <w:r>
+        <w:t xml:space="preserve"> file://OrderFlowers.json</w:t>
       </w:r>
     </w:p>
     <w:p/>
@@ -1301,20 +1738,19 @@
         <w:pStyle w:val="Heading2"/>
       </w:pPr>
       <w:r>
-        <w:t>[Step 4</w:t>
-      </w:r>
-      <w:r>
-        <w:t xml:space="preserve">] Create </w:t>
-      </w:r>
-      <w:r>
-        <w:t>the bot</w:t>
-      </w:r>
-    </w:p>
-    <w:p/>
-    <w:p>
-      <w:r>
-        <w:t>Use the following json</w:t>
-      </w:r>
+        <w:t>[Step 4] Create the bot</w:t>
+      </w:r>
+    </w:p>
+    <w:p/>
+    <w:p>
+      <w:r>
+        <w:t xml:space="preserve">Use the following </w:t>
+      </w:r>
+      <w:proofErr w:type="spellStart"/>
+      <w:r>
+        <w:t>json</w:t>
+      </w:r>
+      <w:proofErr w:type="spellEnd"/>
     </w:p>
     <w:p/>
     <w:p>
@@ -1346,15 +1782,39 @@
         <w:pStyle w:val="Code"/>
       </w:pPr>
       <w:r>
-        <w:t xml:space="preserve">            "intentVersion": "$LATEST",</w:t>
-      </w:r>
-    </w:p>
-    <w:p>
-      <w:pPr>
-        <w:pStyle w:val="Code"/>
-      </w:pPr>
-      <w:r>
-        <w:t xml:space="preserve">            "intentName": "OrderFlowers"</w:t>
+        <w:t xml:space="preserve">            "</w:t>
+      </w:r>
+      <w:proofErr w:type="spellStart"/>
+      <w:r>
+        <w:t>intentVersion</w:t>
+      </w:r>
+      <w:proofErr w:type="spellEnd"/>
+      <w:r>
+        <w:t>": "$LATEST",</w:t>
+      </w:r>
+    </w:p>
+    <w:p>
+      <w:pPr>
+        <w:pStyle w:val="Code"/>
+      </w:pPr>
+      <w:r>
+        <w:t xml:space="preserve">            "</w:t>
+      </w:r>
+      <w:proofErr w:type="spellStart"/>
+      <w:r>
+        <w:t>intentName</w:t>
+      </w:r>
+      <w:proofErr w:type="spellEnd"/>
+      <w:r>
+        <w:t>": "</w:t>
+      </w:r>
+      <w:proofErr w:type="spellStart"/>
+      <w:r>
+        <w:t>OrderFlowers</w:t>
+      </w:r>
+      <w:proofErr w:type="spellEnd"/>
+      <w:r>
+        <w:t>"</w:t>
       </w:r>
     </w:p>
     <w:p>
@@ -1379,23 +1839,47 @@
         <w:pStyle w:val="Code"/>
       </w:pPr>
       <w:r>
-        <w:t xml:space="preserve">    "name": "OrderFlowersBot",</w:t>
-      </w:r>
-    </w:p>
-    <w:p>
-      <w:pPr>
-        <w:pStyle w:val="Code"/>
-      </w:pPr>
-      <w:r>
-        <w:t xml:space="preserve">    "locale": "en-US",</w:t>
-      </w:r>
-    </w:p>
-    <w:p>
-      <w:pPr>
-        <w:pStyle w:val="Code"/>
-      </w:pPr>
-      <w:r>
-        <w:t xml:space="preserve">    "abortStatement": {</w:t>
+        <w:t xml:space="preserve">    "name": "</w:t>
+      </w:r>
+      <w:proofErr w:type="spellStart"/>
+      <w:r>
+        <w:t>OrderFlowersBot</w:t>
+      </w:r>
+      <w:proofErr w:type="spellEnd"/>
+      <w:r>
+        <w:t>",</w:t>
+      </w:r>
+    </w:p>
+    <w:p>
+      <w:pPr>
+        <w:pStyle w:val="Code"/>
+      </w:pPr>
+      <w:r>
+        <w:t xml:space="preserve">    "locale": "</w:t>
+      </w:r>
+      <w:proofErr w:type="spellStart"/>
+      <w:r>
+        <w:t>en</w:t>
+      </w:r>
+      <w:proofErr w:type="spellEnd"/>
+      <w:r>
+        <w:t>-US",</w:t>
+      </w:r>
+    </w:p>
+    <w:p>
+      <w:pPr>
+        <w:pStyle w:val="Code"/>
+      </w:pPr>
+      <w:r>
+        <w:t xml:space="preserve">    "</w:t>
+      </w:r>
+      <w:proofErr w:type="spellStart"/>
+      <w:r>
+        <w:t>abortStatement</w:t>
+      </w:r>
+      <w:proofErr w:type="spellEnd"/>
+      <w:r>
+        <w:t>": {</w:t>
       </w:r>
     </w:p>
     <w:p>
@@ -1427,7 +1911,23 @@
         <w:pStyle w:val="Code"/>
       </w:pPr>
       <w:r>
-        <w:t xml:space="preserve">                "contentType": "PlainText"</w:t>
+        <w:t xml:space="preserve">                "</w:t>
+      </w:r>
+      <w:proofErr w:type="spellStart"/>
+      <w:r>
+        <w:t>contentType</w:t>
+      </w:r>
+      <w:proofErr w:type="spellEnd"/>
+      <w:r>
+        <w:t>": "</w:t>
+      </w:r>
+      <w:proofErr w:type="spellStart"/>
+      <w:r>
+        <w:t>PlainText</w:t>
+      </w:r>
+      <w:proofErr w:type="spellEnd"/>
+      <w:r>
+        <w:t>"</w:t>
       </w:r>
     </w:p>
     <w:p>
@@ -1459,15 +1959,31 @@
         <w:pStyle w:val="Code"/>
       </w:pPr>
       <w:r>
-        <w:t xml:space="preserve">    "clarificationPrompt": {</w:t>
-      </w:r>
-    </w:p>
-    <w:p>
-      <w:pPr>
-        <w:pStyle w:val="Code"/>
-      </w:pPr>
-      <w:r>
-        <w:t xml:space="preserve">        "maxAttempts": 2,</w:t>
+        <w:t xml:space="preserve">    "</w:t>
+      </w:r>
+      <w:proofErr w:type="spellStart"/>
+      <w:r>
+        <w:t>clarificationPrompt</w:t>
+      </w:r>
+      <w:proofErr w:type="spellEnd"/>
+      <w:r>
+        <w:t>": {</w:t>
+      </w:r>
+    </w:p>
+    <w:p>
+      <w:pPr>
+        <w:pStyle w:val="Code"/>
+      </w:pPr>
+      <w:r>
+        <w:t xml:space="preserve">        "</w:t>
+      </w:r>
+      <w:proofErr w:type="spellStart"/>
+      <w:r>
+        <w:t>maxAttempts</w:t>
+      </w:r>
+      <w:proofErr w:type="spellEnd"/>
+      <w:r>
+        <w:t>": 2,</w:t>
       </w:r>
     </w:p>
     <w:p>
@@ -1499,7 +2015,23 @@
         <w:pStyle w:val="Code"/>
       </w:pPr>
       <w:r>
-        <w:t xml:space="preserve">                "contentType": "PlainText"</w:t>
+        <w:t xml:space="preserve">                "</w:t>
+      </w:r>
+      <w:proofErr w:type="spellStart"/>
+      <w:r>
+        <w:t>contentType</w:t>
+      </w:r>
+      <w:proofErr w:type="spellEnd"/>
+      <w:r>
+        <w:t>": "</w:t>
+      </w:r>
+      <w:proofErr w:type="spellStart"/>
+      <w:r>
+        <w:t>PlainText</w:t>
+      </w:r>
+      <w:proofErr w:type="spellEnd"/>
+      <w:r>
+        <w:t>"</w:t>
       </w:r>
     </w:p>
     <w:p>
@@ -1531,23 +2063,55 @@
         <w:pStyle w:val="Code"/>
       </w:pPr>
       <w:r>
-        <w:t xml:space="preserve">    "voiceId": "Salli",</w:t>
-      </w:r>
-    </w:p>
-    <w:p>
-      <w:pPr>
-        <w:pStyle w:val="Code"/>
-      </w:pPr>
-      <w:r>
-        <w:t xml:space="preserve">    "childDirected": false,</w:t>
-      </w:r>
-    </w:p>
-    <w:p>
-      <w:pPr>
-        <w:pStyle w:val="Code"/>
-      </w:pPr>
-      <w:r>
-        <w:t xml:space="preserve">    "idleSessionTTLInSeconds": 600,</w:t>
+        <w:t xml:space="preserve">    "</w:t>
+      </w:r>
+      <w:proofErr w:type="spellStart"/>
+      <w:r>
+        <w:t>voiceId</w:t>
+      </w:r>
+      <w:proofErr w:type="spellEnd"/>
+      <w:r>
+        <w:t>": "</w:t>
+      </w:r>
+      <w:proofErr w:type="spellStart"/>
+      <w:r>
+        <w:t>Salli</w:t>
+      </w:r>
+      <w:proofErr w:type="spellEnd"/>
+      <w:r>
+        <w:t>",</w:t>
+      </w:r>
+    </w:p>
+    <w:p>
+      <w:pPr>
+        <w:pStyle w:val="Code"/>
+      </w:pPr>
+      <w:r>
+        <w:t xml:space="preserve">    "</w:t>
+      </w:r>
+      <w:proofErr w:type="spellStart"/>
+      <w:r>
+        <w:t>childDirected</w:t>
+      </w:r>
+      <w:proofErr w:type="spellEnd"/>
+      <w:r>
+        <w:t>": false,</w:t>
+      </w:r>
+    </w:p>
+    <w:p>
+      <w:pPr>
+        <w:pStyle w:val="Code"/>
+      </w:pPr>
+      <w:r>
+        <w:t xml:space="preserve">    "</w:t>
+      </w:r>
+      <w:proofErr w:type="spellStart"/>
+      <w:r>
+        <w:t>idleSessionTTLInSeconds</w:t>
+      </w:r>
+      <w:proofErr w:type="spellEnd"/>
+      <w:r>
+        <w:t>": 600,</w:t>
       </w:r>
     </w:p>
     <w:p>
@@ -1577,32 +2141,69 @@
       <w:pPr>
         <w:pStyle w:val="Code"/>
       </w:pPr>
-      <w:r>
-        <w:t>aws lex-models put-bot \</w:t>
-      </w:r>
-    </w:p>
-    <w:p>
-      <w:pPr>
-        <w:pStyle w:val="Code"/>
-      </w:pPr>
-      <w:r>
-        <w:t xml:space="preserve">    --region region \</w:t>
-      </w:r>
-    </w:p>
-    <w:p>
-      <w:pPr>
-        <w:pStyle w:val="Code"/>
-      </w:pPr>
-      <w:r>
-        <w:t xml:space="preserve">    --name OrderFlowersBot \</w:t>
-      </w:r>
-    </w:p>
-    <w:p>
-      <w:pPr>
-        <w:pStyle w:val="Code"/>
-      </w:pPr>
-      <w:r>
-        <w:t xml:space="preserve">    --cli-input-json file://OrderFlowersBot.json</w:t>
+      <w:proofErr w:type="spellStart"/>
+      <w:r>
+        <w:t>aws</w:t>
+      </w:r>
+      <w:proofErr w:type="spellEnd"/>
+      <w:r>
+        <w:t xml:space="preserve"> </w:t>
+      </w:r>
+      <w:proofErr w:type="spellStart"/>
+      <w:r>
+        <w:t>lex</w:t>
+      </w:r>
+      <w:proofErr w:type="spellEnd"/>
+      <w:r>
+        <w:t>-models put-bot \</w:t>
+      </w:r>
+    </w:p>
+    <w:p>
+      <w:pPr>
+        <w:pStyle w:val="Code"/>
+      </w:pPr>
+      <w:r>
+        <w:t xml:space="preserve">    --region </w:t>
+      </w:r>
+      <w:proofErr w:type="spellStart"/>
+      <w:r>
+        <w:t>region</w:t>
+      </w:r>
+      <w:proofErr w:type="spellEnd"/>
+      <w:r>
+        <w:t xml:space="preserve"> \</w:t>
+      </w:r>
+    </w:p>
+    <w:p>
+      <w:pPr>
+        <w:pStyle w:val="Code"/>
+      </w:pPr>
+      <w:r>
+        <w:t xml:space="preserve">    --name </w:t>
+      </w:r>
+      <w:proofErr w:type="spellStart"/>
+      <w:r>
+        <w:t>OrderFlowersBot</w:t>
+      </w:r>
+      <w:proofErr w:type="spellEnd"/>
+      <w:r>
+        <w:t xml:space="preserve"> \</w:t>
+      </w:r>
+    </w:p>
+    <w:p>
+      <w:pPr>
+        <w:pStyle w:val="Code"/>
+      </w:pPr>
+      <w:r>
+        <w:t xml:space="preserve">    --cli-input-</w:t>
+      </w:r>
+      <w:proofErr w:type="spellStart"/>
+      <w:r>
+        <w:t>json</w:t>
+      </w:r>
+      <w:proofErr w:type="spellEnd"/>
+      <w:r>
+        <w:t xml:space="preserve"> file://OrderFlowersBot.json</w:t>
       </w:r>
     </w:p>
     <w:p/>
@@ -1616,24 +2217,53 @@
       <w:pPr>
         <w:pStyle w:val="Code"/>
       </w:pPr>
-      <w:r>
-        <w:t>aws lex-models get-bot \</w:t>
-      </w:r>
-    </w:p>
-    <w:p>
-      <w:pPr>
-        <w:pStyle w:val="Code"/>
-      </w:pPr>
-      <w:r>
-        <w:t xml:space="preserve">    --region region \</w:t>
-      </w:r>
-    </w:p>
-    <w:p>
-      <w:pPr>
-        <w:pStyle w:val="Code"/>
-      </w:pPr>
-      <w:r>
-        <w:t xml:space="preserve">    --name OrderFlowersBot \</w:t>
+      <w:proofErr w:type="spellStart"/>
+      <w:r>
+        <w:t>aws</w:t>
+      </w:r>
+      <w:proofErr w:type="spellEnd"/>
+      <w:r>
+        <w:t xml:space="preserve"> </w:t>
+      </w:r>
+      <w:proofErr w:type="spellStart"/>
+      <w:r>
+        <w:t>lex</w:t>
+      </w:r>
+      <w:proofErr w:type="spellEnd"/>
+      <w:r>
+        <w:t>-models get-bot \</w:t>
+      </w:r>
+    </w:p>
+    <w:p>
+      <w:pPr>
+        <w:pStyle w:val="Code"/>
+      </w:pPr>
+      <w:r>
+        <w:t xml:space="preserve">    --region </w:t>
+      </w:r>
+      <w:proofErr w:type="spellStart"/>
+      <w:r>
+        <w:t>region</w:t>
+      </w:r>
+      <w:proofErr w:type="spellEnd"/>
+      <w:r>
+        <w:t xml:space="preserve"> \</w:t>
+      </w:r>
+    </w:p>
+    <w:p>
+      <w:pPr>
+        <w:pStyle w:val="Code"/>
+      </w:pPr>
+      <w:r>
+        <w:t xml:space="preserve">    --name </w:t>
+      </w:r>
+      <w:proofErr w:type="spellStart"/>
+      <w:r>
+        <w:t>OrderFlowersBot</w:t>
+      </w:r>
+      <w:proofErr w:type="spellEnd"/>
+      <w:r>
+        <w:t xml:space="preserve"> \</w:t>
       </w:r>
     </w:p>
     <w:p>
@@ -1650,16 +2280,7 @@
         <w:pStyle w:val="Heading2"/>
       </w:pPr>
       <w:r>
-        <w:t>[Step 5</w:t>
-      </w:r>
-      <w:r>
-        <w:t xml:space="preserve">] </w:t>
-      </w:r>
-      <w:r>
-        <w:t>Test</w:t>
-      </w:r>
-      <w:r>
-        <w:t xml:space="preserve"> the bot</w:t>
+        <w:t>[Step 5] Test the bot</w:t>
       </w:r>
     </w:p>
     <w:p/>
@@ -1674,24 +2295,53 @@
       <w:pPr>
         <w:pStyle w:val="Code"/>
       </w:pPr>
-      <w:r>
-        <w:t>aws lex-runtime post-text \</w:t>
-      </w:r>
-    </w:p>
-    <w:p>
-      <w:pPr>
-        <w:pStyle w:val="Code"/>
-      </w:pPr>
-      <w:r>
-        <w:t xml:space="preserve">    --region region \</w:t>
-      </w:r>
-    </w:p>
-    <w:p>
-      <w:pPr>
-        <w:pStyle w:val="Code"/>
-      </w:pPr>
-      <w:r>
-        <w:t xml:space="preserve">    --bot-name OrderFlowersBot \</w:t>
+      <w:proofErr w:type="spellStart"/>
+      <w:r>
+        <w:t>aws</w:t>
+      </w:r>
+      <w:proofErr w:type="spellEnd"/>
+      <w:r>
+        <w:t xml:space="preserve"> </w:t>
+      </w:r>
+      <w:proofErr w:type="spellStart"/>
+      <w:r>
+        <w:t>lex</w:t>
+      </w:r>
+      <w:proofErr w:type="spellEnd"/>
+      <w:r>
+        <w:t>-runtime post-text \</w:t>
+      </w:r>
+    </w:p>
+    <w:p>
+      <w:pPr>
+        <w:pStyle w:val="Code"/>
+      </w:pPr>
+      <w:r>
+        <w:t xml:space="preserve">    --region </w:t>
+      </w:r>
+      <w:proofErr w:type="spellStart"/>
+      <w:r>
+        <w:t>region</w:t>
+      </w:r>
+      <w:proofErr w:type="spellEnd"/>
+      <w:r>
+        <w:t xml:space="preserve"> \</w:t>
+      </w:r>
+    </w:p>
+    <w:p>
+      <w:pPr>
+        <w:pStyle w:val="Code"/>
+      </w:pPr>
+      <w:r>
+        <w:t xml:space="preserve">    --bot-name </w:t>
+      </w:r>
+      <w:proofErr w:type="spellStart"/>
+      <w:r>
+        <w:t>OrderFlowersBot</w:t>
+      </w:r>
+      <w:proofErr w:type="spellEnd"/>
+      <w:r>
+        <w:t xml:space="preserve"> \</w:t>
       </w:r>
     </w:p>
     <w:p>
@@ -1707,49 +2357,94 @@
         <w:pStyle w:val="Code"/>
       </w:pPr>
       <w:r>
-        <w:t xml:space="preserve">    --user-id UserOne \</w:t>
-      </w:r>
-    </w:p>
-    <w:p>
-      <w:pPr>
-        <w:pStyle w:val="Code"/>
-      </w:pPr>
-      <w:r>
-        <w:t xml:space="preserve">    --input-text "i would like to order flowers"</w:t>
-      </w:r>
-    </w:p>
-    <w:p>
-      <w:pPr>
-        <w:pStyle w:val="Code"/>
-      </w:pPr>
-    </w:p>
-    <w:p>
-      <w:pPr>
-        <w:pStyle w:val="Code"/>
-      </w:pPr>
-    </w:p>
-    <w:p>
-      <w:pPr>
-        <w:pStyle w:val="Code"/>
-      </w:pPr>
-      <w:r>
-        <w:t>aws lex-runtime post-text \</w:t>
-      </w:r>
-    </w:p>
-    <w:p>
-      <w:pPr>
-        <w:pStyle w:val="Code"/>
-      </w:pPr>
-      <w:r>
-        <w:t xml:space="preserve">    --region region \</w:t>
-      </w:r>
-    </w:p>
-    <w:p>
-      <w:pPr>
-        <w:pStyle w:val="Code"/>
-      </w:pPr>
-      <w:r>
-        <w:t xml:space="preserve">    --bot-name OrderFlowersBot \</w:t>
+        <w:t xml:space="preserve">    --user-id </w:t>
+      </w:r>
+      <w:proofErr w:type="spellStart"/>
+      <w:r>
+        <w:t>UserOne</w:t>
+      </w:r>
+      <w:proofErr w:type="spellEnd"/>
+      <w:r>
+        <w:t xml:space="preserve"> \</w:t>
+      </w:r>
+    </w:p>
+    <w:p>
+      <w:pPr>
+        <w:pStyle w:val="Code"/>
+      </w:pPr>
+      <w:r>
+        <w:t xml:space="preserve">    --input-text "</w:t>
+      </w:r>
+      <w:proofErr w:type="spellStart"/>
+      <w:r>
+        <w:t>i</w:t>
+      </w:r>
+      <w:proofErr w:type="spellEnd"/>
+      <w:r>
+        <w:t xml:space="preserve"> would like to order flowers"</w:t>
+      </w:r>
+    </w:p>
+    <w:p>
+      <w:pPr>
+        <w:pStyle w:val="Code"/>
+      </w:pPr>
+    </w:p>
+    <w:p>
+      <w:pPr>
+        <w:pStyle w:val="Code"/>
+      </w:pPr>
+    </w:p>
+    <w:p>
+      <w:pPr>
+        <w:pStyle w:val="Code"/>
+      </w:pPr>
+      <w:proofErr w:type="spellStart"/>
+      <w:r>
+        <w:t>aws</w:t>
+      </w:r>
+      <w:proofErr w:type="spellEnd"/>
+      <w:r>
+        <w:t xml:space="preserve"> </w:t>
+      </w:r>
+      <w:proofErr w:type="spellStart"/>
+      <w:r>
+        <w:t>lex</w:t>
+      </w:r>
+      <w:proofErr w:type="spellEnd"/>
+      <w:r>
+        <w:t>-runtime post-text \</w:t>
+      </w:r>
+    </w:p>
+    <w:p>
+      <w:pPr>
+        <w:pStyle w:val="Code"/>
+      </w:pPr>
+      <w:r>
+        <w:t xml:space="preserve">    --region </w:t>
+      </w:r>
+      <w:proofErr w:type="spellStart"/>
+      <w:r>
+        <w:t>region</w:t>
+      </w:r>
+      <w:proofErr w:type="spellEnd"/>
+      <w:r>
+        <w:t xml:space="preserve"> \</w:t>
+      </w:r>
+    </w:p>
+    <w:p>
+      <w:pPr>
+        <w:pStyle w:val="Code"/>
+      </w:pPr>
+      <w:r>
+        <w:t xml:space="preserve">    --bot-name </w:t>
+      </w:r>
+      <w:proofErr w:type="spellStart"/>
+      <w:r>
+        <w:t>OrderFlowersBot</w:t>
+      </w:r>
+      <w:proofErr w:type="spellEnd"/>
+      <w:r>
+        <w:t xml:space="preserve"> \</w:t>
       </w:r>
     </w:p>
     <w:p>
@@ -1766,7 +2461,15 @@
       </w:pPr>
       <w:r>
         <w:lastRenderedPageBreak/>
-        <w:t xml:space="preserve">    --user-id UserOne \</w:t>
+        <w:t xml:space="preserve">    --user-id </w:t>
+      </w:r>
+      <w:proofErr w:type="spellStart"/>
+      <w:r>
+        <w:t>UserOne</w:t>
+      </w:r>
+      <w:proofErr w:type="spellEnd"/>
+      <w:r>
+        <w:t xml:space="preserve"> \</w:t>
       </w:r>
     </w:p>
     <w:p>
@@ -1791,24 +2494,58 @@
       <w:pPr>
         <w:pStyle w:val="Code"/>
       </w:pPr>
-      <w:r>
-        <w:t>aws lex-runtime post-text  \</w:t>
-      </w:r>
-    </w:p>
-    <w:p>
-      <w:pPr>
-        <w:pStyle w:val="Code"/>
-      </w:pPr>
-      <w:r>
-        <w:t xml:space="preserve">    --region region \</w:t>
-      </w:r>
-    </w:p>
-    <w:p>
-      <w:pPr>
-        <w:pStyle w:val="Code"/>
-      </w:pPr>
-      <w:r>
-        <w:t xml:space="preserve">    --bot-name OrderFlowersBot \</w:t>
+      <w:proofErr w:type="spellStart"/>
+      <w:r>
+        <w:t>aws</w:t>
+      </w:r>
+      <w:proofErr w:type="spellEnd"/>
+      <w:r>
+        <w:t xml:space="preserve"> </w:t>
+      </w:r>
+      <w:proofErr w:type="spellStart"/>
+      <w:r>
+        <w:t>lex</w:t>
+      </w:r>
+      <w:proofErr w:type="spellEnd"/>
+      <w:r>
+        <w:t>-runtime post-</w:t>
+      </w:r>
+      <w:proofErr w:type="gramStart"/>
+      <w:r>
+        <w:t>text  \</w:t>
+      </w:r>
+      <w:proofErr w:type="gramEnd"/>
+    </w:p>
+    <w:p>
+      <w:pPr>
+        <w:pStyle w:val="Code"/>
+      </w:pPr>
+      <w:r>
+        <w:t xml:space="preserve">    --region </w:t>
+      </w:r>
+      <w:proofErr w:type="spellStart"/>
+      <w:r>
+        <w:t>region</w:t>
+      </w:r>
+      <w:proofErr w:type="spellEnd"/>
+      <w:r>
+        <w:t xml:space="preserve"> \</w:t>
+      </w:r>
+    </w:p>
+    <w:p>
+      <w:pPr>
+        <w:pStyle w:val="Code"/>
+      </w:pPr>
+      <w:r>
+        <w:t xml:space="preserve">    --bot-name </w:t>
+      </w:r>
+      <w:proofErr w:type="spellStart"/>
+      <w:r>
+        <w:t>OrderFlowersBot</w:t>
+      </w:r>
+      <w:proofErr w:type="spellEnd"/>
+      <w:r>
+        <w:t xml:space="preserve"> \</w:t>
       </w:r>
     </w:p>
     <w:p>
@@ -1824,52 +2561,110 @@
         <w:pStyle w:val="Code"/>
       </w:pPr>
       <w:r>
-        <w:t xml:space="preserve">    --user-id UserOne \</w:t>
-      </w:r>
-    </w:p>
-    <w:p>
-      <w:pPr>
-        <w:pStyle w:val="Code"/>
-      </w:pPr>
-      <w:r>
-        <w:t xml:space="preserve">    --input-text "tuesday"</w:t>
-      </w:r>
-    </w:p>
-    <w:p>
-      <w:pPr>
-        <w:pStyle w:val="Code"/>
-      </w:pPr>
-    </w:p>
-    <w:p>
-      <w:pPr>
-        <w:pStyle w:val="Code"/>
-      </w:pPr>
-      <w:r>
-        <w:t>aws lex-runtime post-text  \</w:t>
-      </w:r>
-    </w:p>
-    <w:p>
-      <w:pPr>
-        <w:pStyle w:val="Code"/>
-      </w:pPr>
-      <w:r>
-        <w:t xml:space="preserve">    --region region \</w:t>
-      </w:r>
-    </w:p>
-    <w:p>
-      <w:pPr>
-        <w:pStyle w:val="Code"/>
-      </w:pPr>
-      <w:r>
-        <w:t xml:space="preserve">    --bot-name OrderFlowersBot --bot-alias "\$LATEST" \</w:t>
-      </w:r>
-    </w:p>
-    <w:p>
-      <w:pPr>
-        <w:pStyle w:val="Code"/>
-      </w:pPr>
-      <w:r>
-        <w:t xml:space="preserve">    --user-id UserOne \</w:t>
+        <w:t xml:space="preserve">    --user-id </w:t>
+      </w:r>
+      <w:proofErr w:type="spellStart"/>
+      <w:r>
+        <w:t>UserOne</w:t>
+      </w:r>
+      <w:proofErr w:type="spellEnd"/>
+      <w:r>
+        <w:t xml:space="preserve"> \</w:t>
+      </w:r>
+    </w:p>
+    <w:p>
+      <w:pPr>
+        <w:pStyle w:val="Code"/>
+      </w:pPr>
+      <w:r>
+        <w:t xml:space="preserve">    --input-text "</w:t>
+      </w:r>
+      <w:proofErr w:type="spellStart"/>
+      <w:r>
+        <w:t>tuesday</w:t>
+      </w:r>
+      <w:proofErr w:type="spellEnd"/>
+      <w:r>
+        <w:t>"</w:t>
+      </w:r>
+    </w:p>
+    <w:p>
+      <w:pPr>
+        <w:pStyle w:val="Code"/>
+      </w:pPr>
+    </w:p>
+    <w:p>
+      <w:pPr>
+        <w:pStyle w:val="Code"/>
+      </w:pPr>
+      <w:proofErr w:type="spellStart"/>
+      <w:r>
+        <w:t>aws</w:t>
+      </w:r>
+      <w:proofErr w:type="spellEnd"/>
+      <w:r>
+        <w:t xml:space="preserve"> </w:t>
+      </w:r>
+      <w:proofErr w:type="spellStart"/>
+      <w:r>
+        <w:t>lex</w:t>
+      </w:r>
+      <w:proofErr w:type="spellEnd"/>
+      <w:r>
+        <w:t>-runtime post-</w:t>
+      </w:r>
+      <w:proofErr w:type="gramStart"/>
+      <w:r>
+        <w:t>text  \</w:t>
+      </w:r>
+      <w:proofErr w:type="gramEnd"/>
+    </w:p>
+    <w:p>
+      <w:pPr>
+        <w:pStyle w:val="Code"/>
+      </w:pPr>
+      <w:r>
+        <w:t xml:space="preserve">    --region </w:t>
+      </w:r>
+      <w:proofErr w:type="spellStart"/>
+      <w:r>
+        <w:t>region</w:t>
+      </w:r>
+      <w:proofErr w:type="spellEnd"/>
+      <w:r>
+        <w:t xml:space="preserve"> \</w:t>
+      </w:r>
+    </w:p>
+    <w:p>
+      <w:pPr>
+        <w:pStyle w:val="Code"/>
+      </w:pPr>
+      <w:r>
+        <w:t xml:space="preserve">    --bot-name </w:t>
+      </w:r>
+      <w:proofErr w:type="spellStart"/>
+      <w:r>
+        <w:t>OrderFlowersBot</w:t>
+      </w:r>
+      <w:proofErr w:type="spellEnd"/>
+      <w:r>
+        <w:t xml:space="preserve"> --bot-alias "\$LATEST" \</w:t>
+      </w:r>
+    </w:p>
+    <w:p>
+      <w:pPr>
+        <w:pStyle w:val="Code"/>
+      </w:pPr>
+      <w:r>
+        <w:t xml:space="preserve">    --user-id </w:t>
+      </w:r>
+      <w:proofErr w:type="spellStart"/>
+      <w:r>
+        <w:t>UserOne</w:t>
+      </w:r>
+      <w:proofErr w:type="spellEnd"/>
+      <w:r>
+        <w:t xml:space="preserve"> \</w:t>
       </w:r>
     </w:p>
     <w:p>
@@ -1889,24 +2684,58 @@
       <w:pPr>
         <w:pStyle w:val="Code"/>
       </w:pPr>
-      <w:r>
-        <w:t>aws lex-runtime post-text  \</w:t>
-      </w:r>
-    </w:p>
-    <w:p>
-      <w:pPr>
-        <w:pStyle w:val="Code"/>
-      </w:pPr>
-      <w:r>
-        <w:t xml:space="preserve">    --region region \</w:t>
-      </w:r>
-    </w:p>
-    <w:p>
-      <w:pPr>
-        <w:pStyle w:val="Code"/>
-      </w:pPr>
-      <w:r>
-        <w:t xml:space="preserve">    --bot-name OrderFlowersBot \</w:t>
+      <w:proofErr w:type="spellStart"/>
+      <w:r>
+        <w:t>aws</w:t>
+      </w:r>
+      <w:proofErr w:type="spellEnd"/>
+      <w:r>
+        <w:t xml:space="preserve"> </w:t>
+      </w:r>
+      <w:proofErr w:type="spellStart"/>
+      <w:r>
+        <w:t>lex</w:t>
+      </w:r>
+      <w:proofErr w:type="spellEnd"/>
+      <w:r>
+        <w:t>-runtime post-</w:t>
+      </w:r>
+      <w:proofErr w:type="gramStart"/>
+      <w:r>
+        <w:t>text  \</w:t>
+      </w:r>
+      <w:proofErr w:type="gramEnd"/>
+    </w:p>
+    <w:p>
+      <w:pPr>
+        <w:pStyle w:val="Code"/>
+      </w:pPr>
+      <w:r>
+        <w:t xml:space="preserve">    --region </w:t>
+      </w:r>
+      <w:proofErr w:type="spellStart"/>
+      <w:r>
+        <w:t>region</w:t>
+      </w:r>
+      <w:proofErr w:type="spellEnd"/>
+      <w:r>
+        <w:t xml:space="preserve"> \</w:t>
+      </w:r>
+    </w:p>
+    <w:p>
+      <w:pPr>
+        <w:pStyle w:val="Code"/>
+      </w:pPr>
+      <w:r>
+        <w:t xml:space="preserve">    --bot-name </w:t>
+      </w:r>
+      <w:proofErr w:type="spellStart"/>
+      <w:r>
+        <w:t>OrderFlowersBot</w:t>
+      </w:r>
+      <w:proofErr w:type="spellEnd"/>
+      <w:r>
+        <w:t xml:space="preserve"> \</w:t>
       </w:r>
     </w:p>
     <w:p>
@@ -1922,7 +2751,15 @@
         <w:pStyle w:val="Code"/>
       </w:pPr>
       <w:r>
-        <w:t xml:space="preserve">    --user-id UserOne \</w:t>
+        <w:t xml:space="preserve">    --user-id </w:t>
+      </w:r>
+      <w:proofErr w:type="spellStart"/>
+      <w:r>
+        <w:t>UserOne</w:t>
+      </w:r>
+      <w:proofErr w:type="spellEnd"/>
+      <w:r>
+        <w:t xml:space="preserve"> \</w:t>
       </w:r>
     </w:p>
     <w:p>
@@ -1940,13 +2777,7 @@
         <w:pStyle w:val="Heading2"/>
       </w:pPr>
       <w:r>
-        <w:t>[Step 6</w:t>
-      </w:r>
-      <w:r>
-        <w:t xml:space="preserve">] </w:t>
-      </w:r>
-      <w:r>
-        <w:t>Create a script to take user input and interact with the bot</w:t>
+        <w:t>[Step 6] Create a script to take user input and interact with the bot</w:t>
       </w:r>
     </w:p>
     <w:p/>
@@ -1967,6 +2798,7 @@
     </w:p>
     <w:p/>
     <w:p>
+      <w:bookmarkStart w:id="0" w:name="_GoBack"/>
       <w:r>
         <w:t xml:space="preserve">Submit the </w:t>
       </w:r>
@@ -1977,121 +2809,13 @@
         <w:t>]</w:t>
       </w:r>
       <w:r>
-        <w:t xml:space="preserve"> and the shell script from [6]</w:t>
-      </w:r>
-      <w:r>
-        <w:t>– respond to the quiz</w:t>
-      </w:r>
-    </w:p>
-    <w:p/>
-    <w:p>
-      <w:pPr>
-        <w:pStyle w:val="Heading2"/>
-      </w:pPr>
-      <w:r>
-        <w:t>Respond to the Quiz</w:t>
-      </w:r>
-    </w:p>
-    <w:p/>
-    <w:p>
-      <w:r>
-        <w:t xml:space="preserve">[1] </w:t>
-      </w:r>
-      <w:r>
-        <w:t>A Turing test</w:t>
-      </w:r>
-    </w:p>
-    <w:p/>
-    <w:p>
-      <w:r>
-        <w:t xml:space="preserve">[A] </w:t>
-      </w:r>
-      <w:r>
-        <w:t xml:space="preserve">Tests whether a chat bot can interpret natural language </w:t>
-      </w:r>
-    </w:p>
-    <w:p>
-      <w:r>
-        <w:t xml:space="preserve">[B] </w:t>
-      </w:r>
-      <w:r>
-        <w:t>Tests whether a human tester can trick an AI into thinking it is communicating with another AI</w:t>
-      </w:r>
-    </w:p>
-    <w:p>
-      <w:r>
-        <w:t xml:space="preserve">[C] </w:t>
-      </w:r>
-      <w:r>
-        <w:t>Tests whether a human tester can distinguish the gender of an AI pretending to be male or female</w:t>
-      </w:r>
-    </w:p>
-    <w:p>
-      <w:r>
-        <w:t xml:space="preserve">[D] </w:t>
-      </w:r>
-      <w:r>
-        <w:t>Tests whether an AI can distinguish the gender of a human tester</w:t>
-      </w:r>
-    </w:p>
-    <w:p/>
-    <w:p>
-      <w:r>
-        <w:t xml:space="preserve">[2] </w:t>
-      </w:r>
-      <w:r>
-        <w:t>Amazon SageMaker</w:t>
-      </w:r>
-      <w:r>
-        <w:t>:</w:t>
-      </w:r>
-      <w:r>
-        <w:t xml:space="preserve"> </w:t>
-      </w:r>
-    </w:p>
-    <w:p/>
-    <w:p>
-      <w:r>
-        <w:t>[A]</w:t>
-      </w:r>
-      <w:r>
-        <w:t xml:space="preserve"> </w:t>
-      </w:r>
-      <w:r>
-        <w:t>Is an AMI set up to run AI frameworks</w:t>
-      </w:r>
-    </w:p>
-    <w:p>
-      <w:r>
-        <w:t xml:space="preserve">[B] </w:t>
-      </w:r>
-      <w:r>
-        <w:t xml:space="preserve">Runs a Jupyter server that can run any custom code </w:t>
-      </w:r>
-    </w:p>
-    <w:p>
-      <w:r>
-        <w:t xml:space="preserve">[C] </w:t>
-      </w:r>
-      <w:r>
-        <w:t>Runs a Jupyter server that runs a set of built-in algorithms</w:t>
-      </w:r>
-    </w:p>
-    <w:p>
-      <w:r>
-        <w:t xml:space="preserve">[D] </w:t>
-      </w:r>
-      <w:r>
-        <w:t xml:space="preserve">Is another name for AWS’s </w:t>
-      </w:r>
-      <w:bookmarkStart w:id="0" w:name="_GoBack"/>
-      <w:bookmarkEnd w:id="0"/>
-      <w:r>
-        <w:t xml:space="preserve">DeepAR forecasting service </w:t>
-      </w:r>
-    </w:p>
-    <w:p/>
-    <w:p/>
+        <w:t xml:space="preserve"> and the shell script from [6</w:t>
+      </w:r>
+      <w:r>
+        <w:t>]</w:t>
+      </w:r>
+    </w:p>
+    <w:bookmarkEnd w:id="0"/>
     <w:p/>
     <w:p>
       <w:r>

</xml_diff>